<commit_message>
Fix error with equation rendering
</commit_message>
<xml_diff>
--- a/report.docx
+++ b/report.docx
@@ -1101,55 +1101,7 @@
                                               <m:rPr>
                                                 <m:sty m:val="p"/>
                                               </m:rPr>
-                                              <m:t>g</m:t>
-                                            </m:r>
-                                            <m:r>
-                                              <m:rPr>
-                                                <m:sty m:val="p"/>
-                                              </m:rPr>
-                                              <m:t>r</m:t>
-                                            </m:r>
-                                            <m:r>
-                                              <m:rPr>
-                                                <m:sty m:val="p"/>
-                                              </m:rPr>
-                                              <m:t>o</m:t>
-                                            </m:r>
-                                            <m:r>
-                                              <m:rPr>
-                                                <m:sty m:val="p"/>
-                                              </m:rPr>
-                                              <m:t>u</m:t>
-                                            </m:r>
-                                            <m:r>
-                                              <m:rPr>
-                                                <m:sty m:val="p"/>
-                                              </m:rPr>
-                                              <m:t>p</m:t>
-                                            </m:r>
-                                            <m:r>
-                                              <m:rPr>
-                                                <m:sty m:val="p"/>
-                                              </m:rPr>
-                                              <m:t>d</m:t>
-                                            </m:r>
-                                            <m:r>
-                                              <m:rPr>
-                                                <m:sty m:val="p"/>
-                                              </m:rPr>
-                                              <m:t>i</m:t>
-                                            </m:r>
-                                            <m:r>
-                                              <m:rPr>
-                                                <m:sty m:val="p"/>
-                                              </m:rPr>
-                                              <m:t>f</m:t>
-                                            </m:r>
-                                            <m:r>
-                                              <m:rPr>
-                                                <m:sty m:val="p"/>
-                                              </m:rPr>
-                                              <m:t>f</m:t>
+                                              <m:t>group</m:t>
                                             </m:r>
                                           </m:e>
                                           <m:sub>
@@ -1157,7 +1109,7 @@
                                               <m:rPr>
                                                 <m:sty m:val="p"/>
                                               </m:rPr>
-                                              <m:t>SCI</m:t>
+                                              <m:t>diff</m:t>
                                             </m:r>
                                           </m:sub>
                                         </m:sSub>
@@ -1240,55 +1192,7 @@
                                               <m:rPr>
                                                 <m:sty m:val="p"/>
                                               </m:rPr>
-                                              <m:t>g</m:t>
-                                            </m:r>
-                                            <m:r>
-                                              <m:rPr>
-                                                <m:sty m:val="p"/>
-                                              </m:rPr>
-                                              <m:t>r</m:t>
-                                            </m:r>
-                                            <m:r>
-                                              <m:rPr>
-                                                <m:sty m:val="p"/>
-                                              </m:rPr>
-                                              <m:t>o</m:t>
-                                            </m:r>
-                                            <m:r>
-                                              <m:rPr>
-                                                <m:sty m:val="p"/>
-                                              </m:rPr>
-                                              <m:t>u</m:t>
-                                            </m:r>
-                                            <m:r>
-                                              <m:rPr>
-                                                <m:sty m:val="p"/>
-                                              </m:rPr>
-                                              <m:t>p</m:t>
-                                            </m:r>
-                                            <m:r>
-                                              <m:rPr>
-                                                <m:sty m:val="p"/>
-                                              </m:rPr>
-                                              <m:t>d</m:t>
-                                            </m:r>
-                                            <m:r>
-                                              <m:rPr>
-                                                <m:sty m:val="p"/>
-                                              </m:rPr>
-                                              <m:t>i</m:t>
-                                            </m:r>
-                                            <m:r>
-                                              <m:rPr>
-                                                <m:sty m:val="p"/>
-                                              </m:rPr>
-                                              <m:t>f</m:t>
-                                            </m:r>
-                                            <m:r>
-                                              <m:rPr>
-                                                <m:sty m:val="p"/>
-                                              </m:rPr>
-                                              <m:t>f</m:t>
+                                              <m:t>group</m:t>
                                             </m:r>
                                           </m:e>
                                           <m:sub>
@@ -1296,7 +1200,7 @@
                                               <m:rPr>
                                                 <m:sty m:val="p"/>
                                               </m:rPr>
-                                              <m:t>SCI</m:t>
+                                              <m:t>diff</m:t>
                                             </m:r>
                                           </m:sub>
                                         </m:sSub>
@@ -1379,55 +1283,7 @@
                                               <m:rPr>
                                                 <m:sty m:val="p"/>
                                               </m:rPr>
-                                              <m:t>g</m:t>
-                                            </m:r>
-                                            <m:r>
-                                              <m:rPr>
-                                                <m:sty m:val="p"/>
-                                              </m:rPr>
-                                              <m:t>r</m:t>
-                                            </m:r>
-                                            <m:r>
-                                              <m:rPr>
-                                                <m:sty m:val="p"/>
-                                              </m:rPr>
-                                              <m:t>o</m:t>
-                                            </m:r>
-                                            <m:r>
-                                              <m:rPr>
-                                                <m:sty m:val="p"/>
-                                              </m:rPr>
-                                              <m:t>u</m:t>
-                                            </m:r>
-                                            <m:r>
-                                              <m:rPr>
-                                                <m:sty m:val="p"/>
-                                              </m:rPr>
-                                              <m:t>p</m:t>
-                                            </m:r>
-                                            <m:r>
-                                              <m:rPr>
-                                                <m:sty m:val="p"/>
-                                              </m:rPr>
-                                              <m:t>d</m:t>
-                                            </m:r>
-                                            <m:r>
-                                              <m:rPr>
-                                                <m:sty m:val="p"/>
-                                              </m:rPr>
-                                              <m:t>i</m:t>
-                                            </m:r>
-                                            <m:r>
-                                              <m:rPr>
-                                                <m:sty m:val="p"/>
-                                              </m:rPr>
-                                              <m:t>f</m:t>
-                                            </m:r>
-                                            <m:r>
-                                              <m:rPr>
-                                                <m:sty m:val="p"/>
-                                              </m:rPr>
-                                              <m:t>f</m:t>
+                                              <m:t>group</m:t>
                                             </m:r>
                                           </m:e>
                                           <m:sub>
@@ -1435,7 +1291,7 @@
                                               <m:rPr>
                                                 <m:sty m:val="p"/>
                                               </m:rPr>
-                                              <m:t>SCI</m:t>
+                                              <m:t>diff</m:t>
                                             </m:r>
                                           </m:sub>
                                         </m:sSub>
@@ -1518,55 +1374,7 @@
                                               <m:rPr>
                                                 <m:sty m:val="p"/>
                                               </m:rPr>
-                                              <m:t>g</m:t>
-                                            </m:r>
-                                            <m:r>
-                                              <m:rPr>
-                                                <m:sty m:val="p"/>
-                                              </m:rPr>
-                                              <m:t>r</m:t>
-                                            </m:r>
-                                            <m:r>
-                                              <m:rPr>
-                                                <m:sty m:val="p"/>
-                                              </m:rPr>
-                                              <m:t>o</m:t>
-                                            </m:r>
-                                            <m:r>
-                                              <m:rPr>
-                                                <m:sty m:val="p"/>
-                                              </m:rPr>
-                                              <m:t>u</m:t>
-                                            </m:r>
-                                            <m:r>
-                                              <m:rPr>
-                                                <m:sty m:val="p"/>
-                                              </m:rPr>
-                                              <m:t>p</m:t>
-                                            </m:r>
-                                            <m:r>
-                                              <m:rPr>
-                                                <m:sty m:val="p"/>
-                                              </m:rPr>
-                                              <m:t>d</m:t>
-                                            </m:r>
-                                            <m:r>
-                                              <m:rPr>
-                                                <m:sty m:val="p"/>
-                                              </m:rPr>
-                                              <m:t>i</m:t>
-                                            </m:r>
-                                            <m:r>
-                                              <m:rPr>
-                                                <m:sty m:val="p"/>
-                                              </m:rPr>
-                                              <m:t>f</m:t>
-                                            </m:r>
-                                            <m:r>
-                                              <m:rPr>
-                                                <m:sty m:val="p"/>
-                                              </m:rPr>
-                                              <m:t>f</m:t>
+                                              <m:t>group</m:t>
                                             </m:r>
                                           </m:e>
                                           <m:sub>
@@ -1574,7 +1382,7 @@
                                               <m:rPr>
                                                 <m:sty m:val="p"/>
                                               </m:rPr>
-                                              <m:t>SCI</m:t>
+                                              <m:t>diff</m:t>
                                             </m:r>
                                           </m:sub>
                                         </m:sSub>
@@ -2617,7 +2425,7 @@
                       <m:rPr>
                         <m:sty m:val="p"/>
                       </m:rPr>
-                      <m:t>sprintnumber</m:t>
+                      <m:t>sprint_number</m:t>
                     </m:r>
                   </m:e>
                 </m:d>
@@ -2872,7 +2680,7 @@
                       <m:rPr>
                         <m:sty m:val="p"/>
                       </m:rPr>
-                      <m:t>sprintnumber</m:t>
+                      <m:t>sprint_number</m:t>
                     </m:r>
                   </m:e>
                 </m:d>
@@ -2930,7 +2738,7 @@
                       <m:rPr>
                         <m:sty m:val="p"/>
                       </m:rPr>
-                      <m:t>sprintnumber</m:t>
+                      <m:t>sprint_number</m:t>
                     </m:r>
                   </m:e>
                 </m:d>
@@ -2988,7 +2796,7 @@
                       <m:rPr>
                         <m:sty m:val="p"/>
                       </m:rPr>
-                      <m:t>sprintnumber</m:t>
+                      <m:t>sprint_number</m:t>
                     </m:r>
                   </m:e>
                 </m:d>
@@ -3259,55 +3067,7 @@
                                               <m:rPr>
                                                 <m:sty m:val="p"/>
                                               </m:rPr>
-                                              <m:t>g</m:t>
-                                            </m:r>
-                                            <m:r>
-                                              <m:rPr>
-                                                <m:sty m:val="p"/>
-                                              </m:rPr>
-                                              <m:t>r</m:t>
-                                            </m:r>
-                                            <m:r>
-                                              <m:rPr>
-                                                <m:sty m:val="p"/>
-                                              </m:rPr>
-                                              <m:t>o</m:t>
-                                            </m:r>
-                                            <m:r>
-                                              <m:rPr>
-                                                <m:sty m:val="p"/>
-                                              </m:rPr>
-                                              <m:t>u</m:t>
-                                            </m:r>
-                                            <m:r>
-                                              <m:rPr>
-                                                <m:sty m:val="p"/>
-                                              </m:rPr>
-                                              <m:t>p</m:t>
-                                            </m:r>
-                                            <m:r>
-                                              <m:rPr>
-                                                <m:sty m:val="p"/>
-                                              </m:rPr>
-                                              <m:t>d</m:t>
-                                            </m:r>
-                                            <m:r>
-                                              <m:rPr>
-                                                <m:sty m:val="p"/>
-                                              </m:rPr>
-                                              <m:t>i</m:t>
-                                            </m:r>
-                                            <m:r>
-                                              <m:rPr>
-                                                <m:sty m:val="p"/>
-                                              </m:rPr>
-                                              <m:t>f</m:t>
-                                            </m:r>
-                                            <m:r>
-                                              <m:rPr>
-                                                <m:sty m:val="p"/>
-                                              </m:rPr>
-                                              <m:t>f</m:t>
+                                              <m:t>group</m:t>
                                             </m:r>
                                           </m:e>
                                           <m:sub>
@@ -3315,7 +3075,7 @@
                                               <m:rPr>
                                                 <m:sty m:val="p"/>
                                               </m:rPr>
-                                              <m:t>5</m:t>
+                                              <m:t>diff</m:t>
                                             </m:r>
                                           </m:sub>
                                         </m:sSub>
@@ -3398,55 +3158,7 @@
                                               <m:rPr>
                                                 <m:sty m:val="p"/>
                                               </m:rPr>
-                                              <m:t>g</m:t>
-                                            </m:r>
-                                            <m:r>
-                                              <m:rPr>
-                                                <m:sty m:val="p"/>
-                                              </m:rPr>
-                                              <m:t>r</m:t>
-                                            </m:r>
-                                            <m:r>
-                                              <m:rPr>
-                                                <m:sty m:val="p"/>
-                                              </m:rPr>
-                                              <m:t>o</m:t>
-                                            </m:r>
-                                            <m:r>
-                                              <m:rPr>
-                                                <m:sty m:val="p"/>
-                                              </m:rPr>
-                                              <m:t>u</m:t>
-                                            </m:r>
-                                            <m:r>
-                                              <m:rPr>
-                                                <m:sty m:val="p"/>
-                                              </m:rPr>
-                                              <m:t>p</m:t>
-                                            </m:r>
-                                            <m:r>
-                                              <m:rPr>
-                                                <m:sty m:val="p"/>
-                                              </m:rPr>
-                                              <m:t>d</m:t>
-                                            </m:r>
-                                            <m:r>
-                                              <m:rPr>
-                                                <m:sty m:val="p"/>
-                                              </m:rPr>
-                                              <m:t>i</m:t>
-                                            </m:r>
-                                            <m:r>
-                                              <m:rPr>
-                                                <m:sty m:val="p"/>
-                                              </m:rPr>
-                                              <m:t>f</m:t>
-                                            </m:r>
-                                            <m:r>
-                                              <m:rPr>
-                                                <m:sty m:val="p"/>
-                                              </m:rPr>
-                                              <m:t>f</m:t>
+                                              <m:t>group</m:t>
                                             </m:r>
                                           </m:e>
                                           <m:sub>
@@ -3454,7 +3166,7 @@
                                               <m:rPr>
                                                 <m:sty m:val="p"/>
                                               </m:rPr>
-                                              <m:t>5</m:t>
+                                              <m:t>diff</m:t>
                                             </m:r>
                                           </m:sub>
                                         </m:sSub>
@@ -3537,55 +3249,7 @@
                                               <m:rPr>
                                                 <m:sty m:val="p"/>
                                               </m:rPr>
-                                              <m:t>g</m:t>
-                                            </m:r>
-                                            <m:r>
-                                              <m:rPr>
-                                                <m:sty m:val="p"/>
-                                              </m:rPr>
-                                              <m:t>r</m:t>
-                                            </m:r>
-                                            <m:r>
-                                              <m:rPr>
-                                                <m:sty m:val="p"/>
-                                              </m:rPr>
-                                              <m:t>o</m:t>
-                                            </m:r>
-                                            <m:r>
-                                              <m:rPr>
-                                                <m:sty m:val="p"/>
-                                              </m:rPr>
-                                              <m:t>u</m:t>
-                                            </m:r>
-                                            <m:r>
-                                              <m:rPr>
-                                                <m:sty m:val="p"/>
-                                              </m:rPr>
-                                              <m:t>p</m:t>
-                                            </m:r>
-                                            <m:r>
-                                              <m:rPr>
-                                                <m:sty m:val="p"/>
-                                              </m:rPr>
-                                              <m:t>d</m:t>
-                                            </m:r>
-                                            <m:r>
-                                              <m:rPr>
-                                                <m:sty m:val="p"/>
-                                              </m:rPr>
-                                              <m:t>i</m:t>
-                                            </m:r>
-                                            <m:r>
-                                              <m:rPr>
-                                                <m:sty m:val="p"/>
-                                              </m:rPr>
-                                              <m:t>f</m:t>
-                                            </m:r>
-                                            <m:r>
-                                              <m:rPr>
-                                                <m:sty m:val="p"/>
-                                              </m:rPr>
-                                              <m:t>f</m:t>
+                                              <m:t>group</m:t>
                                             </m:r>
                                           </m:e>
                                           <m:sub>
@@ -3593,7 +3257,7 @@
                                               <m:rPr>
                                                 <m:sty m:val="p"/>
                                               </m:rPr>
-                                              <m:t>5</m:t>
+                                              <m:t>diff</m:t>
                                             </m:r>
                                           </m:sub>
                                         </m:sSub>
@@ -3645,55 +3309,7 @@
                                               <m:rPr>
                                                 <m:sty m:val="p"/>
                                               </m:rPr>
-                                              <m:t>g</m:t>
-                                            </m:r>
-                                            <m:r>
-                                              <m:rPr>
-                                                <m:sty m:val="p"/>
-                                              </m:rPr>
-                                              <m:t>r</m:t>
-                                            </m:r>
-                                            <m:r>
-                                              <m:rPr>
-                                                <m:sty m:val="p"/>
-                                              </m:rPr>
-                                              <m:t>o</m:t>
-                                            </m:r>
-                                            <m:r>
-                                              <m:rPr>
-                                                <m:sty m:val="p"/>
-                                              </m:rPr>
-                                              <m:t>u</m:t>
-                                            </m:r>
-                                            <m:r>
-                                              <m:rPr>
-                                                <m:sty m:val="p"/>
-                                              </m:rPr>
-                                              <m:t>p</m:t>
-                                            </m:r>
-                                            <m:r>
-                                              <m:rPr>
-                                                <m:sty m:val="p"/>
-                                              </m:rPr>
-                                              <m:t>d</m:t>
-                                            </m:r>
-                                            <m:r>
-                                              <m:rPr>
-                                                <m:sty m:val="p"/>
-                                              </m:rPr>
-                                              <m:t>i</m:t>
-                                            </m:r>
-                                            <m:r>
-                                              <m:rPr>
-                                                <m:sty m:val="p"/>
-                                              </m:rPr>
-                                              <m:t>f</m:t>
-                                            </m:r>
-                                            <m:r>
-                                              <m:rPr>
-                                                <m:sty m:val="p"/>
-                                              </m:rPr>
-                                              <m:t>f</m:t>
+                                              <m:t>group</m:t>
                                             </m:r>
                                           </m:e>
                                           <m:sub>
@@ -3701,7 +3317,7 @@
                                               <m:rPr>
                                                 <m:sty m:val="p"/>
                                               </m:rPr>
-                                              <m:t>5</m:t>
+                                              <m:t>diff</m:t>
                                             </m:r>
                                           </m:sub>
                                         </m:sSub>
@@ -3715,7 +3331,7 @@
                                           <m:rPr>
                                             <m:sty m:val="p"/>
                                           </m:rPr>
-                                          <m:t>sprintnumber</m:t>
+                                          <m:t>sprint_number</m:t>
                                         </m:r>
                                       </m:e>
                                     </m:d>
@@ -3796,55 +3412,7 @@
                                               <m:rPr>
                                                 <m:sty m:val="p"/>
                                               </m:rPr>
-                                              <m:t>g</m:t>
-                                            </m:r>
-                                            <m:r>
-                                              <m:rPr>
-                                                <m:sty m:val="p"/>
-                                              </m:rPr>
-                                              <m:t>r</m:t>
-                                            </m:r>
-                                            <m:r>
-                                              <m:rPr>
-                                                <m:sty m:val="p"/>
-                                              </m:rPr>
-                                              <m:t>o</m:t>
-                                            </m:r>
-                                            <m:r>
-                                              <m:rPr>
-                                                <m:sty m:val="p"/>
-                                              </m:rPr>
-                                              <m:t>u</m:t>
-                                            </m:r>
-                                            <m:r>
-                                              <m:rPr>
-                                                <m:sty m:val="p"/>
-                                              </m:rPr>
-                                              <m:t>p</m:t>
-                                            </m:r>
-                                            <m:r>
-                                              <m:rPr>
-                                                <m:sty m:val="p"/>
-                                              </m:rPr>
-                                              <m:t>d</m:t>
-                                            </m:r>
-                                            <m:r>
-                                              <m:rPr>
-                                                <m:sty m:val="p"/>
-                                              </m:rPr>
-                                              <m:t>i</m:t>
-                                            </m:r>
-                                            <m:r>
-                                              <m:rPr>
-                                                <m:sty m:val="p"/>
-                                              </m:rPr>
-                                              <m:t>f</m:t>
-                                            </m:r>
-                                            <m:r>
-                                              <m:rPr>
-                                                <m:sty m:val="p"/>
-                                              </m:rPr>
-                                              <m:t>f</m:t>
+                                              <m:t>group</m:t>
                                             </m:r>
                                           </m:e>
                                           <m:sub>
@@ -3852,7 +3420,7 @@
                                               <m:rPr>
                                                 <m:sty m:val="p"/>
                                               </m:rPr>
-                                              <m:t>5</m:t>
+                                              <m:t>diff</m:t>
                                             </m:r>
                                           </m:sub>
                                         </m:sSub>
@@ -3904,55 +3472,7 @@
                                               <m:rPr>
                                                 <m:sty m:val="p"/>
                                               </m:rPr>
-                                              <m:t>g</m:t>
-                                            </m:r>
-                                            <m:r>
-                                              <m:rPr>
-                                                <m:sty m:val="p"/>
-                                              </m:rPr>
-                                              <m:t>r</m:t>
-                                            </m:r>
-                                            <m:r>
-                                              <m:rPr>
-                                                <m:sty m:val="p"/>
-                                              </m:rPr>
-                                              <m:t>o</m:t>
-                                            </m:r>
-                                            <m:r>
-                                              <m:rPr>
-                                                <m:sty m:val="p"/>
-                                              </m:rPr>
-                                              <m:t>u</m:t>
-                                            </m:r>
-                                            <m:r>
-                                              <m:rPr>
-                                                <m:sty m:val="p"/>
-                                              </m:rPr>
-                                              <m:t>p</m:t>
-                                            </m:r>
-                                            <m:r>
-                                              <m:rPr>
-                                                <m:sty m:val="p"/>
-                                              </m:rPr>
-                                              <m:t>d</m:t>
-                                            </m:r>
-                                            <m:r>
-                                              <m:rPr>
-                                                <m:sty m:val="p"/>
-                                              </m:rPr>
-                                              <m:t>i</m:t>
-                                            </m:r>
-                                            <m:r>
-                                              <m:rPr>
-                                                <m:sty m:val="p"/>
-                                              </m:rPr>
-                                              <m:t>f</m:t>
-                                            </m:r>
-                                            <m:r>
-                                              <m:rPr>
-                                                <m:sty m:val="p"/>
-                                              </m:rPr>
-                                              <m:t>f</m:t>
+                                              <m:t>group</m:t>
                                             </m:r>
                                           </m:e>
                                           <m:sub>
@@ -3960,7 +3480,7 @@
                                               <m:rPr>
                                                 <m:sty m:val="p"/>
                                               </m:rPr>
-                                              <m:t>5</m:t>
+                                              <m:t>diff</m:t>
                                             </m:r>
                                           </m:sub>
                                         </m:sSub>
@@ -3974,7 +3494,7 @@
                                           <m:rPr>
                                             <m:sty m:val="p"/>
                                           </m:rPr>
-                                          <m:t>sprintnumber</m:t>
+                                          <m:t>sprint_number</m:t>
                                         </m:r>
                                       </m:e>
                                     </m:d>
@@ -4055,55 +3575,7 @@
                                               <m:rPr>
                                                 <m:sty m:val="p"/>
                                               </m:rPr>
-                                              <m:t>g</m:t>
-                                            </m:r>
-                                            <m:r>
-                                              <m:rPr>
-                                                <m:sty m:val="p"/>
-                                              </m:rPr>
-                                              <m:t>r</m:t>
-                                            </m:r>
-                                            <m:r>
-                                              <m:rPr>
-                                                <m:sty m:val="p"/>
-                                              </m:rPr>
-                                              <m:t>o</m:t>
-                                            </m:r>
-                                            <m:r>
-                                              <m:rPr>
-                                                <m:sty m:val="p"/>
-                                              </m:rPr>
-                                              <m:t>u</m:t>
-                                            </m:r>
-                                            <m:r>
-                                              <m:rPr>
-                                                <m:sty m:val="p"/>
-                                              </m:rPr>
-                                              <m:t>p</m:t>
-                                            </m:r>
-                                            <m:r>
-                                              <m:rPr>
-                                                <m:sty m:val="p"/>
-                                              </m:rPr>
-                                              <m:t>d</m:t>
-                                            </m:r>
-                                            <m:r>
-                                              <m:rPr>
-                                                <m:sty m:val="p"/>
-                                              </m:rPr>
-                                              <m:t>i</m:t>
-                                            </m:r>
-                                            <m:r>
-                                              <m:rPr>
-                                                <m:sty m:val="p"/>
-                                              </m:rPr>
-                                              <m:t>f</m:t>
-                                            </m:r>
-                                            <m:r>
-                                              <m:rPr>
-                                                <m:sty m:val="p"/>
-                                              </m:rPr>
-                                              <m:t>f</m:t>
+                                              <m:t>group</m:t>
                                             </m:r>
                                           </m:e>
                                           <m:sub>
@@ -4111,7 +3583,7 @@
                                               <m:rPr>
                                                 <m:sty m:val="p"/>
                                               </m:rPr>
-                                              <m:t>5</m:t>
+                                              <m:t>diff</m:t>
                                             </m:r>
                                           </m:sub>
                                         </m:sSub>
@@ -4163,55 +3635,7 @@
                                               <m:rPr>
                                                 <m:sty m:val="p"/>
                                               </m:rPr>
-                                              <m:t>g</m:t>
-                                            </m:r>
-                                            <m:r>
-                                              <m:rPr>
-                                                <m:sty m:val="p"/>
-                                              </m:rPr>
-                                              <m:t>r</m:t>
-                                            </m:r>
-                                            <m:r>
-                                              <m:rPr>
-                                                <m:sty m:val="p"/>
-                                              </m:rPr>
-                                              <m:t>o</m:t>
-                                            </m:r>
-                                            <m:r>
-                                              <m:rPr>
-                                                <m:sty m:val="p"/>
-                                              </m:rPr>
-                                              <m:t>u</m:t>
-                                            </m:r>
-                                            <m:r>
-                                              <m:rPr>
-                                                <m:sty m:val="p"/>
-                                              </m:rPr>
-                                              <m:t>p</m:t>
-                                            </m:r>
-                                            <m:r>
-                                              <m:rPr>
-                                                <m:sty m:val="p"/>
-                                              </m:rPr>
-                                              <m:t>d</m:t>
-                                            </m:r>
-                                            <m:r>
-                                              <m:rPr>
-                                                <m:sty m:val="p"/>
-                                              </m:rPr>
-                                              <m:t>i</m:t>
-                                            </m:r>
-                                            <m:r>
-                                              <m:rPr>
-                                                <m:sty m:val="p"/>
-                                              </m:rPr>
-                                              <m:t>f</m:t>
-                                            </m:r>
-                                            <m:r>
-                                              <m:rPr>
-                                                <m:sty m:val="p"/>
-                                              </m:rPr>
-                                              <m:t>f</m:t>
+                                              <m:t>group</m:t>
                                             </m:r>
                                           </m:e>
                                           <m:sub>
@@ -4219,7 +3643,7 @@
                                               <m:rPr>
                                                 <m:sty m:val="p"/>
                                               </m:rPr>
-                                              <m:t>5</m:t>
+                                              <m:t>diff</m:t>
                                             </m:r>
                                           </m:sub>
                                         </m:sSub>
@@ -4233,7 +3657,7 @@
                                           <m:rPr>
                                             <m:sty m:val="p"/>
                                           </m:rPr>
-                                          <m:t>sprintnumber</m:t>
+                                          <m:t>sprint_number</m:t>
                                         </m:r>
                                       </m:e>
                                     </m:d>

</xml_diff>

<commit_message>
Added lactate data and results.
</commit_message>
<xml_diff>
--- a/report.docx
+++ b/report.docx
@@ -28,7 +28,7 @@
         <w:t xml:space="preserve">Results</w:t>
       </w:r>
     </w:p>
-    <w:bookmarkStart w:id="22" w:name="statistical-analysis"/>
+    <w:bookmarkStart w:id="51" w:name="statistical-analysis"/>
     <w:p>
       <w:pPr>
         <w:pStyle w:val="Heading1"/>
@@ -2090,7 +2090,7 @@
         <w:pStyle w:val="FirstParagraph"/>
       </w:pPr>
       <w:r>
-        <w:t xml:space="preserve">For the sprint trials we examined both the time in seconds for each of the 5m sections of the 20m sprint as dependent variables in separate models. Data was handled in long format with each row corresponding to an observation of a participants time for a 5m section for a given sprint number. We fit separate models with fixed effects for either disability or classification, and in each also included a fixed effect for the distance (i.e., section of the 20m sprint trial: 0-5m, 5-10m, 10-15m, 15-20m) and also for the sprint number (from first to tenth), in addition to their interactions. We also used included random intercepts for participant and random slopes for both distance and sprint number. The model equation was, where</w:t>
+        <w:t xml:space="preserve">For the repeated sprint trials we examined the time in seconds for each of the 5m sections of the 20m sprint as a dependent variable. Data was handled in long format with each row corresponding to an observation of a participants time for a 5m section for a given sprint number. We fit separate models with fixed effects for either disability or classification, and in each also included a fixed effect for the distance (i.e., section of the 20m sprint trial: 0-5m, 5-10m, 10-15m, 15-20m) and also for the sprint number (from first to tenth), in addition to their interactions. We also used included random intercepts for participant and random slopes for both distance and sprint number. The model equation was, where</w:t>
       </w:r>
       <w:r>
         <w:t xml:space="preserve"> </w:t>
@@ -4709,24 +4709,558 @@
         </m:oMath>
       </m:oMathPara>
     </w:p>
-    <w:bookmarkEnd w:id="21"/>
-    <w:bookmarkEnd w:id="22"/>
-    <w:bookmarkStart w:id="43" w:name="results"/>
     <w:p>
       <w:pPr>
-        <w:pStyle w:val="Heading1"/>
+        <w:pStyle w:val="FirstParagraph"/>
       </w:pPr>
       <w:r>
-        <w:t xml:space="preserve">2. Results</w:t>
+        <w:t xml:space="preserve">We also examined the blood lactate pre- and post-repeated sprint trials as a dependent variable. Data was handled in long format with each row corresponding to an observation of a participants blood lactate at either pre- or post-repeated sprint trials. We fit separate models with fixed effects for either disability or classification, and in each also included a fixed effect for the time-point (i.e., pre- or post-repeated sprint trials coded as pre=0 and post=1), in addition to their interaction. We also used included random intercepts for participant. The model equation was, where</w:t>
+      </w:r>
+      <w:r>
+        <w:t xml:space="preserve"> </w:t>
+      </w:r>
+      <m:oMath>
+        <m:r>
+          <m:t>g</m:t>
+        </m:r>
+        <m:r>
+          <m:t>r</m:t>
+        </m:r>
+        <m:r>
+          <m:t>o</m:t>
+        </m:r>
+        <m:r>
+          <m:t>u</m:t>
+        </m:r>
+        <m:sSub>
+          <m:e>
+            <m:r>
+              <m:t>p</m:t>
+            </m:r>
+          </m:e>
+          <m:sub>
+            <m:r>
+              <m:t>d</m:t>
+            </m:r>
+            <m:r>
+              <m:t>i</m:t>
+            </m:r>
+            <m:r>
+              <m:t>f</m:t>
+            </m:r>
+            <m:r>
+              <m:t>f</m:t>
+            </m:r>
+          </m:sub>
+        </m:sSub>
+      </m:oMath>
+      <w:r>
+        <w:t xml:space="preserve"> </w:t>
+      </w:r>
+      <w:r>
+        <w:t xml:space="preserve">was either</w:t>
+      </w:r>
+      <w:r>
+        <w:t xml:space="preserve"> </w:t>
+      </w:r>
+      <m:oMath>
+        <m:r>
+          <m:t>d</m:t>
+        </m:r>
+        <m:r>
+          <m:t>i</m:t>
+        </m:r>
+        <m:r>
+          <m:t>s</m:t>
+        </m:r>
+        <m:r>
+          <m:t>a</m:t>
+        </m:r>
+        <m:r>
+          <m:t>b</m:t>
+        </m:r>
+        <m:r>
+          <m:t>i</m:t>
+        </m:r>
+        <m:r>
+          <m:t>l</m:t>
+        </m:r>
+        <m:r>
+          <m:t>i</m:t>
+        </m:r>
+        <m:r>
+          <m:t>t</m:t>
+        </m:r>
+        <m:sSub>
+          <m:e>
+            <m:r>
+              <m:t>y</m:t>
+            </m:r>
+          </m:e>
+          <m:sub>
+            <m:r>
+              <m:t>S</m:t>
+            </m:r>
+            <m:r>
+              <m:t>C</m:t>
+            </m:r>
+            <m:r>
+              <m:t>I</m:t>
+            </m:r>
+          </m:sub>
+        </m:sSub>
+      </m:oMath>
+      <w:r>
+        <w:t xml:space="preserve"> </w:t>
+      </w:r>
+      <w:r>
+        <w:t xml:space="preserve">or</w:t>
+      </w:r>
+      <w:r>
+        <w:t xml:space="preserve"> </w:t>
+      </w:r>
+      <m:oMath>
+        <m:r>
+          <m:t>c</m:t>
+        </m:r>
+        <m:r>
+          <m:t>l</m:t>
+        </m:r>
+        <m:r>
+          <m:t>a</m:t>
+        </m:r>
+        <m:r>
+          <m:t>s</m:t>
+        </m:r>
+        <m:r>
+          <m:t>s</m:t>
+        </m:r>
+        <m:r>
+          <m:t>i</m:t>
+        </m:r>
+        <m:r>
+          <m:t>f</m:t>
+        </m:r>
+        <m:r>
+          <m:t>i</m:t>
+        </m:r>
+        <m:r>
+          <m:t>c</m:t>
+        </m:r>
+        <m:r>
+          <m:t>a</m:t>
+        </m:r>
+        <m:r>
+          <m:t>t</m:t>
+        </m:r>
+        <m:r>
+          <m:t>i</m:t>
+        </m:r>
+        <m:r>
+          <m:t>o</m:t>
+        </m:r>
+        <m:sSub>
+          <m:e>
+            <m:r>
+              <m:t>n</m:t>
+            </m:r>
+          </m:e>
+          <m:sub>
+            <m:r>
+              <m:t>5</m:t>
+            </m:r>
+          </m:sub>
+        </m:sSub>
+      </m:oMath>
+      <w:r>
+        <w:t xml:space="preserve">, thus:</w:t>
       </w:r>
     </w:p>
-    <w:bookmarkStart w:id="34" w:name="sprint-trial-outcomes-1"/>
+    <w:p>
+      <w:pPr>
+        <w:pStyle w:val="BodyText"/>
+      </w:pPr>
+      <m:oMathPara>
+        <m:oMathParaPr>
+          <m:jc m:val="center"/>
+        </m:oMathParaPr>
+        <m:oMath>
+          <m:m>
+            <m:mPr>
+              <m:baseJc m:val="center"/>
+              <m:plcHide m:val="1"/>
+              <m:mcs>
+                <m:mc>
+                  <m:mcPr>
+                    <m:mcJc m:val="right"/>
+                    <m:count m:val="1"/>
+                  </m:mcPr>
+                </m:mc>
+                <m:mc>
+                  <m:mcPr>
+                    <m:mcJc m:val="left"/>
+                    <m:count m:val="1"/>
+                  </m:mcPr>
+                </m:mc>
+              </m:mcs>
+            </m:mPr>
+            <m:mr>
+              <m:e>
+                <m:sSub>
+                  <m:e>
+                    <m:r>
+                      <m:rPr>
+                        <m:sty m:val="p"/>
+                      </m:rPr>
+                      <m:t>lactate</m:t>
+                    </m:r>
+                  </m:e>
+                  <m:sub>
+                    <m:r>
+                      <m:t>i</m:t>
+                    </m:r>
+                  </m:sub>
+                </m:sSub>
+              </m:e>
+              <m:e>
+                <m:r>
+                  <m:rPr>
+                    <m:sty m:val="p"/>
+                  </m:rPr>
+                  <m:t>∼</m:t>
+                </m:r>
+                <m:r>
+                  <m:t>N</m:t>
+                </m:r>
+                <m:d>
+                  <m:dPr>
+                    <m:begChr m:val="("/>
+                    <m:endChr m:val=")"/>
+                    <m:sepChr m:val=""/>
+                    <m:grow/>
+                  </m:dPr>
+                  <m:e>
+                    <m:sSub>
+                      <m:e>
+                        <m:r>
+                          <m:t>α</m:t>
+                        </m:r>
+                      </m:e>
+                      <m:sub>
+                        <m:r>
+                          <m:t>j</m:t>
+                        </m:r>
+                        <m:d>
+                          <m:dPr>
+                            <m:begChr m:val="["/>
+                            <m:endChr m:val="]"/>
+                            <m:sepChr m:val=""/>
+                            <m:grow/>
+                          </m:dPr>
+                          <m:e>
+                            <m:r>
+                              <m:t>i</m:t>
+                            </m:r>
+                          </m:e>
+                        </m:d>
+                      </m:sub>
+                    </m:sSub>
+                    <m:r>
+                      <m:rPr>
+                        <m:sty m:val="p"/>
+                      </m:rPr>
+                      <m:t>+</m:t>
+                    </m:r>
+                    <m:sSub>
+                      <m:e>
+                        <m:r>
+                          <m:t>β</m:t>
+                        </m:r>
+                      </m:e>
+                      <m:sub>
+                        <m:r>
+                          <m:t>1</m:t>
+                        </m:r>
+                      </m:sub>
+                    </m:sSub>
+                    <m:d>
+                      <m:dPr>
+                        <m:begChr m:val="("/>
+                        <m:endChr m:val=")"/>
+                        <m:sepChr m:val=""/>
+                        <m:grow/>
+                      </m:dPr>
+                      <m:e>
+                        <m:r>
+                          <m:rPr>
+                            <m:sty m:val="p"/>
+                          </m:rPr>
+                          <m:t>time</m:t>
+                        </m:r>
+                      </m:e>
+                    </m:d>
+                    <m:r>
+                      <m:rPr>
+                        <m:sty m:val="p"/>
+                      </m:rPr>
+                      <m:t>,</m:t>
+                    </m:r>
+                    <m:sSup>
+                      <m:e>
+                        <m:r>
+                          <m:t>σ</m:t>
+                        </m:r>
+                      </m:e>
+                      <m:sup>
+                        <m:r>
+                          <m:t>2</m:t>
+                        </m:r>
+                      </m:sup>
+                    </m:sSup>
+                  </m:e>
+                </m:d>
+              </m:e>
+            </m:mr>
+            <m:mr>
+              <m:e>
+                <m:sSub>
+                  <m:e>
+                    <m:r>
+                      <m:t>α</m:t>
+                    </m:r>
+                  </m:e>
+                  <m:sub>
+                    <m:r>
+                      <m:t>j</m:t>
+                    </m:r>
+                  </m:sub>
+                </m:sSub>
+              </m:e>
+              <m:e>
+                <m:r>
+                  <m:rPr>
+                    <m:sty m:val="p"/>
+                  </m:rPr>
+                  <m:t>∼</m:t>
+                </m:r>
+                <m:r>
+                  <m:t>N</m:t>
+                </m:r>
+                <m:d>
+                  <m:dPr>
+                    <m:begChr m:val="("/>
+                    <m:endChr m:val=")"/>
+                    <m:sepChr m:val=""/>
+                    <m:grow/>
+                  </m:dPr>
+                  <m:e>
+                    <m:sSubSup>
+                      <m:e>
+                        <m:r>
+                          <m:t>γ</m:t>
+                        </m:r>
+                      </m:e>
+                      <m:sub>
+                        <m:r>
+                          <m:t>0</m:t>
+                        </m:r>
+                      </m:sub>
+                      <m:sup>
+                        <m:r>
+                          <m:t>α</m:t>
+                        </m:r>
+                      </m:sup>
+                    </m:sSubSup>
+                    <m:r>
+                      <m:rPr>
+                        <m:sty m:val="p"/>
+                      </m:rPr>
+                      <m:t>+</m:t>
+                    </m:r>
+                    <m:sSubSup>
+                      <m:e>
+                        <m:r>
+                          <m:t>γ</m:t>
+                        </m:r>
+                      </m:e>
+                      <m:sub>
+                        <m:r>
+                          <m:t>1</m:t>
+                        </m:r>
+                      </m:sub>
+                      <m:sup>
+                        <m:r>
+                          <m:t>α</m:t>
+                        </m:r>
+                      </m:sup>
+                    </m:sSubSup>
+                    <m:d>
+                      <m:dPr>
+                        <m:begChr m:val="("/>
+                        <m:endChr m:val=")"/>
+                        <m:sepChr m:val=""/>
+                        <m:grow/>
+                      </m:dPr>
+                      <m:e>
+                        <m:sSub>
+                          <m:e>
+                            <m:r>
+                              <m:rPr>
+                                <m:sty m:val="p"/>
+                              </m:rPr>
+                              <m:t>group</m:t>
+                            </m:r>
+                          </m:e>
+                          <m:sub>
+                            <m:r>
+                              <m:rPr>
+                                <m:sty m:val="p"/>
+                              </m:rPr>
+                              <m:t>diff</m:t>
+                            </m:r>
+                          </m:sub>
+                        </m:sSub>
+                      </m:e>
+                    </m:d>
+                    <m:r>
+                      <m:rPr>
+                        <m:sty m:val="p"/>
+                      </m:rPr>
+                      <m:t>+</m:t>
+                    </m:r>
+                    <m:sSubSup>
+                      <m:e>
+                        <m:r>
+                          <m:t>γ</m:t>
+                        </m:r>
+                      </m:e>
+                      <m:sub>
+                        <m:r>
+                          <m:t>2</m:t>
+                        </m:r>
+                      </m:sub>
+                      <m:sup>
+                        <m:r>
+                          <m:t>α</m:t>
+                        </m:r>
+                      </m:sup>
+                    </m:sSubSup>
+                    <m:d>
+                      <m:dPr>
+                        <m:begChr m:val="("/>
+                        <m:endChr m:val=")"/>
+                        <m:sepChr m:val=""/>
+                        <m:grow/>
+                      </m:dPr>
+                      <m:e>
+                        <m:sSub>
+                          <m:e>
+                            <m:r>
+                              <m:rPr>
+                                <m:sty m:val="p"/>
+                              </m:rPr>
+                              <m:t>group</m:t>
+                            </m:r>
+                          </m:e>
+                          <m:sub>
+                            <m:r>
+                              <m:rPr>
+                                <m:sty m:val="p"/>
+                              </m:rPr>
+                              <m:t>diff</m:t>
+                            </m:r>
+                          </m:sub>
+                        </m:sSub>
+                        <m:r>
+                          <m:rPr>
+                            <m:sty m:val="p"/>
+                          </m:rPr>
+                          <m:t>×</m:t>
+                        </m:r>
+                        <m:r>
+                          <m:rPr>
+                            <m:sty m:val="p"/>
+                          </m:rPr>
+                          <m:t>time</m:t>
+                        </m:r>
+                      </m:e>
+                    </m:d>
+                    <m:r>
+                      <m:rPr>
+                        <m:sty m:val="p"/>
+                      </m:rPr>
+                      <m:t>,</m:t>
+                    </m:r>
+                    <m:sSubSup>
+                      <m:e>
+                        <m:r>
+                          <m:t>σ</m:t>
+                        </m:r>
+                      </m:e>
+                      <m:sub>
+                        <m:sSub>
+                          <m:e>
+                            <m:r>
+                              <m:t>α</m:t>
+                            </m:r>
+                          </m:e>
+                          <m:sub>
+                            <m:r>
+                              <m:t>j</m:t>
+                            </m:r>
+                          </m:sub>
+                        </m:sSub>
+                      </m:sub>
+                      <m:sup>
+                        <m:r>
+                          <m:t>2</m:t>
+                        </m:r>
+                      </m:sup>
+                    </m:sSubSup>
+                  </m:e>
+                </m:d>
+                <m:r>
+                  <m:rPr>
+                    <m:nor/>
+                    <m:sty m:val="p"/>
+                  </m:rPr>
+                  <m:t>, for id j = 1,</m:t>
+                </m:r>
+                <m:r>
+                  <m:rPr>
+                    <m:sty m:val="p"/>
+                  </m:rPr>
+                  <m:t>…</m:t>
+                </m:r>
+                <m:r>
+                  <m:rPr>
+                    <m:nor/>
+                    <m:sty m:val="p"/>
+                  </m:rPr>
+                  <m:t>,J</m:t>
+                </m:r>
+              </m:e>
+            </m:mr>
+          </m:m>
+        </m:oMath>
+      </m:oMathPara>
+    </w:p>
+    <w:p>
+      <w:pPr>
+        <w:pStyle w:val="FirstParagraph"/>
+      </w:pPr>
+      <w:r>
+        <w:t xml:space="preserve"># Results</w:t>
+      </w:r>
+    </w:p>
+    <w:bookmarkEnd w:id="21"/>
+    <w:bookmarkStart w:id="33" w:name="sprint-trial-outcomes-1"/>
     <w:p>
       <w:pPr>
         <w:pStyle w:val="Heading2"/>
       </w:pPr>
       <w:r>
-        <w:t xml:space="preserve">2.1 Sprint trial outcomes</w:t>
+        <w:t xml:space="preserve">1.3 Sprint trial outcomes</w:t>
       </w:r>
     </w:p>
     <w:p>
@@ -4782,13 +5316,13 @@
         <w:t xml:space="preserve">. As might be expected, fixed effects in both models revealed that velocity increased as distance covered increased and the reverse pattern for acceleration which decreased as distance covered increased. Random effects in both models showed that variation in velocities increased with increasing distance covered, and also the random effects correlations suggested that those who were initially faster, or faster during certain sections of the sprint, were similarly typically faster at all other distances. Variance in acceleration was more similar over increasing distance covered as compared with velocity, and also the random effects correlations suggested that those who had initially higher acceleration showed greater declines in acceleration across all distances, though between adjacent distances there were more positive relationships.</w:t>
       </w:r>
     </w:p>
-    <w:bookmarkStart w:id="23" w:name="disability"/>
+    <w:bookmarkStart w:id="22" w:name="disability"/>
     <w:p>
       <w:pPr>
         <w:pStyle w:val="Heading3"/>
       </w:pPr>
       <w:r>
-        <w:t xml:space="preserve">2.1.1 Disability</w:t>
+        <w:t xml:space="preserve">1.3.1 Disability</w:t>
       </w:r>
     </w:p>
     <w:p>
@@ -4799,14 +5333,14 @@
         <w:t xml:space="preserve">SCI participants showed slower velocities across all distances. There was however little interaction effect between disability and distance upon velocity. SCI participants also had lower acceleration across all distances. However, there were interactions between disability and distance whereby although over the initial 0-5m distance SCI participants had lower accelerations, the difference between them and participants with other injuries decreased as distance covered increased. During the final 10-15 and 15-20m accelerations were similar between groups.</w:t>
       </w:r>
     </w:p>
-    <w:bookmarkEnd w:id="23"/>
-    <w:bookmarkStart w:id="33" w:name="classification"/>
+    <w:bookmarkEnd w:id="22"/>
+    <w:bookmarkStart w:id="32" w:name="classification"/>
     <w:p>
       <w:pPr>
         <w:pStyle w:val="Heading3"/>
       </w:pPr>
       <w:r>
-        <w:t xml:space="preserve">2.1.2 Classification</w:t>
+        <w:t xml:space="preserve">1.3.2 Classification</w:t>
       </w:r>
     </w:p>
     <w:p>
@@ -4817,7 +5351,7 @@
         <w:t xml:space="preserve">Both 4s and 5s showed similar velocities across all distances, as well as accelerations. There was little effect of classification upon either velocity or acceleration.</w:t>
       </w:r>
     </w:p>
-    <w:bookmarkStart w:id="24" w:name="tbl-sprint-model"/>
+    <w:bookmarkStart w:id="23" w:name="tbl-sprint-model"/>
     <w:p>
       <w:pPr>
         <w:pStyle w:val="TableCaption"/>
@@ -8492,7 +9026,7 @@
         </w:tc>
       </w:tr>
     </w:tbl>
-    <w:bookmarkEnd w:id="24"/>
+    <w:bookmarkEnd w:id="23"/>
     <w:p>
       <w:pPr>
         <w:pStyle w:val="BodyText"/>
@@ -8514,7 +9048,7 @@
       <w:tr>
         <w:tc>
           <w:tcPr/>
-          <w:bookmarkStart w:id="28" w:name="fig-velocity-model-plot"/>
+          <w:bookmarkStart w:id="27" w:name="fig-velocity-model-plot"/>
           <w:p>
             <w:pPr>
               <w:jc w:val="center"/>
@@ -8524,18 +9058,18 @@
                 <wp:inline>
                   <wp:extent cx="5334000" cy="2667000"/>
                   <wp:effectExtent b="0" l="0" r="0" t="0"/>
-                  <wp:docPr descr="" title="" id="26" name="Picture"/>
+                  <wp:docPr descr="" title="" id="25" name="Picture"/>
                   <a:graphic>
                     <a:graphicData uri="http://schemas.openxmlformats.org/drawingml/2006/picture">
                       <pic:pic>
                         <pic:nvPicPr>
-                          <pic:cNvPr descr="report_files/figure-docx/fig-velocity-model-plot-1.png" id="27" name="Picture"/>
+                          <pic:cNvPr descr="report_files/figure-docx/fig-velocity-model-plot-1.png" id="26" name="Picture"/>
                           <pic:cNvPicPr>
                             <a:picLocks noChangeArrowheads="1" noChangeAspect="1"/>
                           </pic:cNvPicPr>
                         </pic:nvPicPr>
                         <pic:blipFill>
-                          <a:blip r:embed="rId25"/>
+                          <a:blip r:embed="rId24"/>
                           <a:stretch>
                             <a:fillRect/>
                           </a:stretch>
@@ -8575,7 +9109,7 @@
               <w:t xml:space="preserve">Figure 1: Individual data (top row) and global grand means with distribution and 95% credible interval estimates from the expectation of the posterior predictive distribution (bottom row) for velocity by both disability, panels (A) and (B), and classification, panels (C) and (D).</w:t>
             </w:r>
           </w:p>
-          <w:bookmarkEnd w:id="28"/>
+          <w:bookmarkEnd w:id="27"/>
         </w:tc>
       </w:tr>
     </w:tbl>
@@ -8600,7 +9134,7 @@
       <w:tr>
         <w:tc>
           <w:tcPr/>
-          <w:bookmarkStart w:id="32" w:name="fig-acceleration-model-plot"/>
+          <w:bookmarkStart w:id="31" w:name="fig-acceleration-model-plot"/>
           <w:p>
             <w:pPr>
               <w:jc w:val="center"/>
@@ -8610,18 +9144,18 @@
                 <wp:inline>
                   <wp:extent cx="5334000" cy="2667000"/>
                   <wp:effectExtent b="0" l="0" r="0" t="0"/>
-                  <wp:docPr descr="" title="" id="30" name="Picture"/>
+                  <wp:docPr descr="" title="" id="29" name="Picture"/>
                   <a:graphic>
                     <a:graphicData uri="http://schemas.openxmlformats.org/drawingml/2006/picture">
                       <pic:pic>
                         <pic:nvPicPr>
-                          <pic:cNvPr descr="report_files/figure-docx/fig-acceleration-model-plot-1.png" id="31" name="Picture"/>
+                          <pic:cNvPr descr="report_files/figure-docx/fig-acceleration-model-plot-1.png" id="30" name="Picture"/>
                           <pic:cNvPicPr>
                             <a:picLocks noChangeArrowheads="1" noChangeAspect="1"/>
                           </pic:cNvPicPr>
                         </pic:nvPicPr>
                         <pic:blipFill>
-                          <a:blip r:embed="rId29"/>
+                          <a:blip r:embed="rId28"/>
                           <a:stretch>
                             <a:fillRect/>
                           </a:stretch>
@@ -8661,19 +9195,28 @@
               <w:t xml:space="preserve">Figure 2: Individual data (top row) and global grand means with distribution and 95% credible interval estimates from the expectation of the posterior predictive distribution (bottom row) for acceleration by both disability, panels (A) and (B), and classification, panels (C) and (D).</w:t>
             </w:r>
           </w:p>
-          <w:bookmarkEnd w:id="32"/>
+          <w:bookmarkEnd w:id="31"/>
         </w:tc>
       </w:tr>
     </w:tbl>
+    <w:bookmarkEnd w:id="32"/>
     <w:bookmarkEnd w:id="33"/>
-    <w:bookmarkEnd w:id="34"/>
-    <w:bookmarkStart w:id="42" w:name="repeated-sprint-trial-outcomes-1"/>
+    <w:bookmarkStart w:id="50" w:name="repeated-sprint-trial-outcomes-1"/>
     <w:p>
       <w:pPr>
         <w:pStyle w:val="Heading2"/>
       </w:pPr>
       <w:r>
-        <w:t xml:space="preserve">2.2 Repeated sprint trial outcomes</w:t>
+        <w:t xml:space="preserve">1.4 Repeated sprint trial outcomes</w:t>
+      </w:r>
+    </w:p>
+    <w:bookmarkStart w:id="41" w:name="sprint-times"/>
+    <w:p>
+      <w:pPr>
+        <w:pStyle w:val="Heading3"/>
+      </w:pPr>
+      <w:r>
+        <w:t xml:space="preserve">1.4.1 Sprint times</w:t>
       </w:r>
     </w:p>
     <w:p>
@@ -8737,13 +9280,13 @@
         <w:t xml:space="preserve">On average, fixed effects in both models revealed that sprint number had little impact on time, however did interact with distance revealing greater increases in time for later sprints over increasing distances. Sprint number had little impact upon the initial 0-5m. Of course, trivially, time increased as distance covered increased. Random effects in both models showed, similarly to velocity in the sprint trials, that variation in times increased with increasing distance covered. Also the random effects correlations suggested that those who were initially faster at the beginning of a sprint, faster during certain sections of the sprint, or faster during a given sprint number, were similarly typically faster at all other distances and during all other sprint numbers.</w:t>
       </w:r>
     </w:p>
-    <w:bookmarkStart w:id="35" w:name="disability-1"/>
+    <w:bookmarkStart w:id="34" w:name="disability-1"/>
     <w:p>
       <w:pPr>
-        <w:pStyle w:val="Heading3"/>
+        <w:pStyle w:val="Heading4"/>
       </w:pPr>
       <w:r>
-        <w:t xml:space="preserve">2.2.1 Disability</w:t>
+        <w:t xml:space="preserve">1.4.1.1 Disability</w:t>
       </w:r>
     </w:p>
     <w:p>
@@ -8754,14 +9297,14 @@
         <w:t xml:space="preserve">Both SCI and other disabilities showed similar performances in the repeated sprints, across all distances, and all sprint numbers. There was little effect of disability upon either repeated sprint times.</w:t>
       </w:r>
     </w:p>
-    <w:bookmarkEnd w:id="35"/>
-    <w:bookmarkStart w:id="41" w:name="classification-1"/>
+    <w:bookmarkEnd w:id="34"/>
+    <w:bookmarkStart w:id="40" w:name="classification-1"/>
     <w:p>
       <w:pPr>
-        <w:pStyle w:val="Heading3"/>
+        <w:pStyle w:val="Heading4"/>
       </w:pPr>
       <w:r>
-        <w:t xml:space="preserve">2.2.2 Classification</w:t>
+        <w:t xml:space="preserve">1.4.1.2 Classification</w:t>
       </w:r>
     </w:p>
     <w:p>
@@ -8772,7 +9315,7 @@
         <w:t xml:space="preserve">Both 4s and 5s showed similar performances in the repeated sprints, across all distances, and all sprint numbers. There was little effect of classification upon either repeated sprint times.</w:t>
       </w:r>
     </w:p>
-    <w:bookmarkStart w:id="36" w:name="tbl-rsa-model"/>
+    <w:bookmarkStart w:id="35" w:name="tbl-rsa-model"/>
     <w:p>
       <w:pPr>
         <w:pStyle w:val="TableCaption"/>
@@ -10194,7 +10737,7 @@
               <w:jc w:val="left"/>
             </w:pPr>
             <w:r>
-              <w:t xml:space="preserve">cor__sprint_number.distance5M10m</w:t>
+              <w:t xml:space="preserve">$\rho_{Sprint Number:Distance_{5-10m}}$</w:t>
             </w:r>
           </w:p>
         </w:tc>
@@ -11854,7 +12397,7 @@
               <w:jc w:val="left"/>
             </w:pPr>
             <w:r>
-              <w:t xml:space="preserve">cor__sprint_number.distance5M10m</w:t>
+              <w:t xml:space="preserve">$\rho_{Sprint Number:Distance_{5-10m}}$</w:t>
             </w:r>
           </w:p>
         </w:tc>
@@ -12278,7 +12821,7 @@
         </w:tc>
       </w:tr>
     </w:tbl>
-    <w:bookmarkEnd w:id="36"/>
+    <w:bookmarkEnd w:id="35"/>
     <w:p>
       <w:pPr>
         <w:pStyle w:val="BodyText"/>
@@ -12300,7 +12843,7 @@
       <w:tr>
         <w:tc>
           <w:tcPr/>
-          <w:bookmarkStart w:id="40" w:name="fig-rsa-model-plot"/>
+          <w:bookmarkStart w:id="39" w:name="fig-rsa-model-plot"/>
           <w:p>
             <w:pPr>
               <w:jc w:val="center"/>
@@ -12310,18 +12853,18 @@
                 <wp:inline>
                   <wp:extent cx="5334000" cy="2667000"/>
                   <wp:effectExtent b="0" l="0" r="0" t="0"/>
-                  <wp:docPr descr="" title="" id="38" name="Picture"/>
+                  <wp:docPr descr="" title="" id="37" name="Picture"/>
                   <a:graphic>
                     <a:graphicData uri="http://schemas.openxmlformats.org/drawingml/2006/picture">
                       <pic:pic>
                         <pic:nvPicPr>
-                          <pic:cNvPr descr="report_files/figure-docx/fig-rsa-model-plot-1.png" id="39" name="Picture"/>
+                          <pic:cNvPr descr="report_files/figure-docx/fig-rsa-model-plot-1.png" id="38" name="Picture"/>
                           <pic:cNvPicPr>
                             <a:picLocks noChangeArrowheads="1" noChangeAspect="1"/>
                           </pic:cNvPicPr>
                         </pic:nvPicPr>
                         <pic:blipFill>
-                          <a:blip r:embed="rId37"/>
+                          <a:blip r:embed="rId36"/>
                           <a:stretch>
                             <a:fillRect/>
                           </a:stretch>
@@ -12361,24 +12904,1140 @@
               <w:t xml:space="preserve">Figure 3: Individual data with linear smooths by participant (top row) and global grand means with distribution and 95% credible interval estimates from the expectation of the posterior predictive distribution (bottom row) for repeated sprint times by both disability, panels (A) and (B), and classification, panels (C) and (D).</w:t>
             </w:r>
           </w:p>
-          <w:bookmarkEnd w:id="40"/>
+          <w:bookmarkEnd w:id="39"/>
         </w:tc>
       </w:tr>
     </w:tbl>
+    <w:bookmarkEnd w:id="40"/>
     <w:bookmarkEnd w:id="41"/>
+    <w:bookmarkStart w:id="42" w:name="blood-lactate"/>
+    <w:p>
+      <w:pPr>
+        <w:pStyle w:val="Heading3"/>
+      </w:pPr>
+      <w:r>
+        <w:t xml:space="preserve">1.4.2 Blood lactate</w:t>
+      </w:r>
+    </w:p>
+    <w:p>
+      <w:pPr>
+        <w:pStyle w:val="FirstParagraph"/>
+      </w:pPr>
+      <w:r>
+        <w:t xml:space="preserve">The overall grand means and credible intervals from the models for the fixed effects (i.e., without including the random effects) for blood lactate can be seen in</w:t>
+      </w:r>
+      <w:r>
+        <w:t xml:space="preserve"> </w:t>
+      </w:r>
+      <w:hyperlink w:anchor="fig-lactate-model-plot">
+        <w:r>
+          <w:rPr>
+            <w:rStyle w:val="Hyperlink"/>
+          </w:rPr>
+          <w:t xml:space="preserve">Figure 4</w:t>
+        </w:r>
+      </w:hyperlink>
+      <w:r>
+        <w:t xml:space="preserve"> </w:t>
+      </w:r>
+      <w:r>
+        <w:t xml:space="preserve">in addition to individual data, respectively for both disability and classification models. All parameters for both outcomes and both disability and classification models are also shown in</w:t>
+      </w:r>
+      <w:r>
+        <w:t xml:space="preserve"> </w:t>
+      </w:r>
+      <w:hyperlink w:anchor="tbl-lactate-model">
+        <w:r>
+          <w:rPr>
+            <w:rStyle w:val="Hyperlink"/>
+          </w:rPr>
+          <w:t xml:space="preserve">Table 3</w:t>
+        </w:r>
+      </w:hyperlink>
+      <w:r>
+        <w:t xml:space="preserve">. As might be expected, fixed effects in both models revealed that blood lactate increased as from pre- to post-repeated sprint trials (see</w:t>
+      </w:r>
+      <w:r>
+        <w:t xml:space="preserve"> </w:t>
+      </w:r>
+      <m:oMath>
+        <m:r>
+          <m:t>T</m:t>
+        </m:r>
+        <m:r>
+          <m:t>i</m:t>
+        </m:r>
+        <m:r>
+          <m:t>m</m:t>
+        </m:r>
+        <m:r>
+          <m:t>e</m:t>
+        </m:r>
+      </m:oMath>
+      <w:r>
+        <w:t xml:space="preserve"> </w:t>
+      </w:r>
+      <w:r>
+        <w:t xml:space="preserve">terms in</w:t>
+      </w:r>
+      <w:r>
+        <w:t xml:space="preserve"> </w:t>
+      </w:r>
+      <w:hyperlink w:anchor="tbl-lactate-model">
+        <w:r>
+          <w:rPr>
+            <w:rStyle w:val="Hyperlink"/>
+          </w:rPr>
+          <w:t xml:space="preserve">Table 3</w:t>
+        </w:r>
+      </w:hyperlink>
+      <w:r>
+        <w:t xml:space="preserve">). Random intercepts also showed some variation in baseline blood lactate levels.</w:t>
+      </w:r>
+    </w:p>
     <w:bookmarkEnd w:id="42"/>
+    <w:bookmarkStart w:id="43" w:name="disability-2"/>
+    <w:p>
+      <w:pPr>
+        <w:pStyle w:val="Heading3"/>
+      </w:pPr>
+      <w:r>
+        <w:t xml:space="preserve">1.4.3 Disability</w:t>
+      </w:r>
+    </w:p>
+    <w:p>
+      <w:pPr>
+        <w:pStyle w:val="FirstParagraph"/>
+      </w:pPr>
+      <w:r>
+        <w:t xml:space="preserve">There was little difference in average blood lactate levels between those with SCI or other disabilities, nor was there a clear interaction effect suggesting both groups increased in blood lactate similarly.</w:t>
+      </w:r>
+    </w:p>
     <w:bookmarkEnd w:id="43"/>
-    <w:bookmarkStart w:id="63" w:name="references"/>
+    <w:bookmarkStart w:id="49" w:name="classification-2"/>
+    <w:p>
+      <w:pPr>
+        <w:pStyle w:val="Heading3"/>
+      </w:pPr>
+      <w:r>
+        <w:t xml:space="preserve">1.4.4 Classification</w:t>
+      </w:r>
+    </w:p>
+    <w:p>
+      <w:pPr>
+        <w:pStyle w:val="FirstParagraph"/>
+      </w:pPr>
+      <w:r>
+        <w:t xml:space="preserve">Both 4s and 5s showed similar average blood lactate levels too. However, the posterior estimates were suggestive of an interaction effect little effect of classification upon either velocity or acceleration whereby 5s tended to show a greater increase in blood lactate levels post-repeated sprint trials.</w:t>
+      </w:r>
+    </w:p>
+    <w:bookmarkStart w:id="44" w:name="tbl-lactate-model"/>
+    <w:p>
+      <w:pPr>
+        <w:pStyle w:val="TableCaption"/>
+      </w:pPr>
+      <w:r>
+        <w:t xml:space="preserve">Table 3: Model parameter estimates for both fixed and random effects for blood lactate pre- and post-repeated sprint trials.</w:t>
+      </w:r>
+    </w:p>
+    <w:tbl>
+      <w:tblPr>
+        <w:tblStyle w:val="Table"/>
+        <w:tblW w:type="pct" w:w="5000"/>
+        <w:tblLook w:firstRow="1" w:lastRow="1" w:firstColumn="0" w:lastColumn="0" w:noHBand="0" w:noVBand="0" w:val="0020"/>
+        <w:jc w:val="start"/>
+        <w:tblCaption w:val="Table 3: Model parameter estimates for both fixed and random effects for blood lactate pre- and post-repeated sprint trials."/>
+      </w:tblPr>
+      <w:tblGrid>
+        <w:gridCol w:w="1980"/>
+        <w:gridCol w:w="1980"/>
+        <w:gridCol w:w="1980"/>
+        <w:gridCol w:w="1980"/>
+      </w:tblGrid>
+      <w:tr>
+        <w:trPr>
+          <w:tblHeader w:val="true"/>
+        </w:trPr>
+        <w:tc>
+          <w:tcPr/>
+          <w:p>
+            <w:pPr>
+              <w:pStyle w:val="Compact"/>
+            </w:pPr>
+          </w:p>
+        </w:tc>
+        <w:tc>
+          <w:tcPr>
+            <w:gridSpan w:val="3"/>
+          </w:tcPr>
+          <w:p>
+            <w:pPr>
+              <w:pStyle w:val="Compact"/>
+              <w:jc w:val="center"/>
+            </w:pPr>
+            <w:r>
+              <w:t xml:space="preserve">Blood lactate ($\\(m·L^{-1})$)</w:t>
+            </w:r>
+          </w:p>
+        </w:tc>
+      </w:tr>
+      <w:tr>
+        <w:trPr>
+          <w:tblHeader w:val="true"/>
+        </w:trPr>
+        <w:tc>
+          <w:tcPr/>
+          <w:p>
+            <w:pPr>
+              <w:pStyle w:val="Compact"/>
+              <w:jc w:val="left"/>
+            </w:pPr>
+            <w:r>
+              <w:t xml:space="preserve">Model Term</w:t>
+            </w:r>
+          </w:p>
+        </w:tc>
+        <w:tc>
+          <w:tcPr/>
+          <w:p>
+            <w:pPr>
+              <w:pStyle w:val="Compact"/>
+              <w:jc w:val="center"/>
+            </w:pPr>
+            <w:r>
+              <w:t xml:space="preserve">Estimate</w:t>
+            </w:r>
+          </w:p>
+        </w:tc>
+        <w:tc>
+          <w:tcPr/>
+          <w:p>
+            <w:pPr>
+              <w:pStyle w:val="Compact"/>
+              <w:jc w:val="center"/>
+            </w:pPr>
+            <w:r>
+              <w:t xml:space="preserve">Lower 95% CI</w:t>
+            </w:r>
+          </w:p>
+        </w:tc>
+        <w:tc>
+          <w:tcPr/>
+          <w:p>
+            <w:pPr>
+              <w:pStyle w:val="Compact"/>
+              <w:jc w:val="center"/>
+            </w:pPr>
+            <w:r>
+              <w:t xml:space="preserve">Upper 95% CI</w:t>
+            </w:r>
+          </w:p>
+        </w:tc>
+      </w:tr>
+      <w:tr>
+        <w:tc>
+          <w:tcPr>
+            <w:gridSpan w:val="4"/>
+          </w:tcPr>
+          <w:p>
+            <w:pPr>
+              <w:pStyle w:val="Compact"/>
+              <w:jc w:val="left"/>
+            </w:pPr>
+            <w:r>
+              <w:rPr>
+                <w:bCs/>
+                <w:b/>
+              </w:rPr>
+              <w:t xml:space="preserve">Disability Model</w:t>
+            </w:r>
+          </w:p>
+        </w:tc>
+      </w:tr>
+      <w:tr>
+        <w:tc>
+          <w:tcPr>
+            <w:gridSpan w:val="4"/>
+          </w:tcPr>
+          <w:p>
+            <w:pPr>
+              <w:pStyle w:val="Compact"/>
+              <w:jc w:val="left"/>
+            </w:pPr>
+            <w:r>
+              <w:rPr>
+                <w:iCs/>
+                <w:i/>
+              </w:rPr>
+              <w:t xml:space="preserve">Fixed Effects</w:t>
+            </w:r>
+          </w:p>
+        </w:tc>
+      </w:tr>
+      <w:tr>
+        <w:tc>
+          <w:tcPr/>
+          <w:p>
+            <w:pPr>
+              <w:pStyle w:val="Compact"/>
+              <w:jc w:val="left"/>
+            </w:pPr>
+            <w:r>
+              <w:t xml:space="preserve">Intercept</w:t>
+            </w:r>
+          </w:p>
+        </w:tc>
+        <w:tc>
+          <w:tcPr/>
+          <w:p>
+            <w:pPr>
+              <w:pStyle w:val="Compact"/>
+              <w:jc w:val="center"/>
+            </w:pPr>
+            <w:r>
+              <w:t xml:space="preserve">2.57</w:t>
+            </w:r>
+          </w:p>
+        </w:tc>
+        <w:tc>
+          <w:tcPr/>
+          <w:p>
+            <w:pPr>
+              <w:pStyle w:val="Compact"/>
+              <w:jc w:val="center"/>
+            </w:pPr>
+            <w:r>
+              <w:t xml:space="preserve">1.02</w:t>
+            </w:r>
+          </w:p>
+        </w:tc>
+        <w:tc>
+          <w:tcPr/>
+          <w:p>
+            <w:pPr>
+              <w:pStyle w:val="Compact"/>
+              <w:jc w:val="center"/>
+            </w:pPr>
+            <w:r>
+              <w:t xml:space="preserve">4.13</w:t>
+            </w:r>
+          </w:p>
+        </w:tc>
+      </w:tr>
+      <w:tr>
+        <w:tc>
+          <w:tcPr/>
+          <w:p>
+            <w:pPr>
+              <w:pStyle w:val="Compact"/>
+              <w:jc w:val="left"/>
+            </w:pPr>
+            <w:r>
+              <w:t xml:space="preserve">$Disability_{SCI}$</w:t>
+            </w:r>
+          </w:p>
+        </w:tc>
+        <w:tc>
+          <w:tcPr/>
+          <w:p>
+            <w:pPr>
+              <w:pStyle w:val="Compact"/>
+              <w:jc w:val="center"/>
+            </w:pPr>
+            <w:r>
+              <w:t xml:space="preserve">-0.47</w:t>
+            </w:r>
+          </w:p>
+        </w:tc>
+        <w:tc>
+          <w:tcPr/>
+          <w:p>
+            <w:pPr>
+              <w:pStyle w:val="Compact"/>
+              <w:jc w:val="center"/>
+            </w:pPr>
+            <w:r>
+              <w:t xml:space="preserve">-2.84</w:t>
+            </w:r>
+          </w:p>
+        </w:tc>
+        <w:tc>
+          <w:tcPr/>
+          <w:p>
+            <w:pPr>
+              <w:pStyle w:val="Compact"/>
+              <w:jc w:val="center"/>
+            </w:pPr>
+            <w:r>
+              <w:t xml:space="preserve">1.91</w:t>
+            </w:r>
+          </w:p>
+        </w:tc>
+      </w:tr>
+      <w:tr>
+        <w:tc>
+          <w:tcPr/>
+          <w:p>
+            <w:pPr>
+              <w:pStyle w:val="Compact"/>
+              <w:jc w:val="left"/>
+            </w:pPr>
+            <w:r>
+              <w:t xml:space="preserve">Time</w:t>
+            </w:r>
+          </w:p>
+        </w:tc>
+        <w:tc>
+          <w:tcPr/>
+          <w:p>
+            <w:pPr>
+              <w:pStyle w:val="Compact"/>
+              <w:jc w:val="center"/>
+            </w:pPr>
+            <w:r>
+              <w:t xml:space="preserve">5.57</w:t>
+            </w:r>
+          </w:p>
+        </w:tc>
+        <w:tc>
+          <w:tcPr/>
+          <w:p>
+            <w:pPr>
+              <w:pStyle w:val="Compact"/>
+              <w:jc w:val="center"/>
+            </w:pPr>
+            <w:r>
+              <w:t xml:space="preserve">3.49</w:t>
+            </w:r>
+          </w:p>
+        </w:tc>
+        <w:tc>
+          <w:tcPr/>
+          <w:p>
+            <w:pPr>
+              <w:pStyle w:val="Compact"/>
+              <w:jc w:val="center"/>
+            </w:pPr>
+            <w:r>
+              <w:t xml:space="preserve">7.65</w:t>
+            </w:r>
+          </w:p>
+        </w:tc>
+      </w:tr>
+      <w:tr>
+        <w:tc>
+          <w:tcPr/>
+          <w:p>
+            <w:pPr>
+              <w:pStyle w:val="Compact"/>
+              <w:jc w:val="left"/>
+            </w:pPr>
+            <w:r>
+              <w:t xml:space="preserve">$Disability_{SCI}$:Time</w:t>
+            </w:r>
+          </w:p>
+        </w:tc>
+        <w:tc>
+          <w:tcPr/>
+          <w:p>
+            <w:pPr>
+              <w:pStyle w:val="Compact"/>
+              <w:jc w:val="center"/>
+            </w:pPr>
+            <w:r>
+              <w:t xml:space="preserve">-0.40</w:t>
+            </w:r>
+          </w:p>
+        </w:tc>
+        <w:tc>
+          <w:tcPr/>
+          <w:p>
+            <w:pPr>
+              <w:pStyle w:val="Compact"/>
+              <w:jc w:val="center"/>
+            </w:pPr>
+            <w:r>
+              <w:t xml:space="preserve">-3.48</w:t>
+            </w:r>
+          </w:p>
+        </w:tc>
+        <w:tc>
+          <w:tcPr/>
+          <w:p>
+            <w:pPr>
+              <w:pStyle w:val="Compact"/>
+              <w:jc w:val="center"/>
+            </w:pPr>
+            <w:r>
+              <w:t xml:space="preserve">2.64</w:t>
+            </w:r>
+          </w:p>
+        </w:tc>
+      </w:tr>
+      <w:tr>
+        <w:tc>
+          <w:tcPr>
+            <w:gridSpan w:val="4"/>
+          </w:tcPr>
+          <w:p>
+            <w:pPr>
+              <w:pStyle w:val="Compact"/>
+              <w:jc w:val="left"/>
+            </w:pPr>
+            <w:r>
+              <w:rPr>
+                <w:iCs/>
+                <w:i/>
+              </w:rPr>
+              <w:t xml:space="preserve">Random Effects</w:t>
+            </w:r>
+          </w:p>
+        </w:tc>
+      </w:tr>
+      <w:tr>
+        <w:tc>
+          <w:tcPr/>
+          <w:p>
+            <w:pPr>
+              <w:pStyle w:val="Compact"/>
+              <w:jc w:val="left"/>
+            </w:pPr>
+            <w:r>
+              <w:t xml:space="preserve">$\sigma_{Intercept}$</w:t>
+            </w:r>
+          </w:p>
+        </w:tc>
+        <w:tc>
+          <w:tcPr/>
+          <w:p>
+            <w:pPr>
+              <w:pStyle w:val="Compact"/>
+              <w:jc w:val="center"/>
+            </w:pPr>
+            <w:r>
+              <w:t xml:space="preserve">0.71</w:t>
+            </w:r>
+          </w:p>
+        </w:tc>
+        <w:tc>
+          <w:tcPr/>
+          <w:p>
+            <w:pPr>
+              <w:pStyle w:val="Compact"/>
+              <w:jc w:val="center"/>
+            </w:pPr>
+            <w:r>
+              <w:t xml:space="preserve">0.03</w:t>
+            </w:r>
+          </w:p>
+        </w:tc>
+        <w:tc>
+          <w:tcPr/>
+          <w:p>
+            <w:pPr>
+              <w:pStyle w:val="Compact"/>
+              <w:jc w:val="center"/>
+            </w:pPr>
+            <w:r>
+              <w:t xml:space="preserve">1.86</w:t>
+            </w:r>
+          </w:p>
+        </w:tc>
+      </w:tr>
+      <w:tr>
+        <w:tc>
+          <w:tcPr/>
+          <w:p>
+            <w:pPr>
+              <w:pStyle w:val="Compact"/>
+              <w:jc w:val="left"/>
+            </w:pPr>
+            <w:r>
+              <w:t xml:space="preserve">$\sigma_{Residual}$</w:t>
+            </w:r>
+          </w:p>
+        </w:tc>
+        <w:tc>
+          <w:tcPr/>
+          <w:p>
+            <w:pPr>
+              <w:pStyle w:val="Compact"/>
+              <w:jc w:val="center"/>
+            </w:pPr>
+            <w:r>
+              <w:t xml:space="preserve">2.19</w:t>
+            </w:r>
+          </w:p>
+        </w:tc>
+        <w:tc>
+          <w:tcPr/>
+          <w:p>
+            <w:pPr>
+              <w:pStyle w:val="Compact"/>
+              <w:jc w:val="center"/>
+            </w:pPr>
+            <w:r>
+              <w:t xml:space="preserve">1.64</w:t>
+            </w:r>
+          </w:p>
+        </w:tc>
+        <w:tc>
+          <w:tcPr/>
+          <w:p>
+            <w:pPr>
+              <w:pStyle w:val="Compact"/>
+              <w:jc w:val="center"/>
+            </w:pPr>
+            <w:r>
+              <w:t xml:space="preserve">2.92</w:t>
+            </w:r>
+          </w:p>
+        </w:tc>
+      </w:tr>
+      <w:tr>
+        <w:tc>
+          <w:tcPr>
+            <w:gridSpan w:val="4"/>
+          </w:tcPr>
+          <w:p>
+            <w:pPr>
+              <w:pStyle w:val="Compact"/>
+              <w:jc w:val="left"/>
+            </w:pPr>
+            <w:r>
+              <w:rPr>
+                <w:bCs/>
+                <w:b/>
+              </w:rPr>
+              <w:t xml:space="preserve">Classification Model</w:t>
+            </w:r>
+          </w:p>
+        </w:tc>
+      </w:tr>
+      <w:tr>
+        <w:tc>
+          <w:tcPr>
+            <w:gridSpan w:val="4"/>
+          </w:tcPr>
+          <w:p>
+            <w:pPr>
+              <w:pStyle w:val="Compact"/>
+              <w:jc w:val="left"/>
+            </w:pPr>
+            <w:r>
+              <w:rPr>
+                <w:iCs/>
+                <w:i/>
+              </w:rPr>
+              <w:t xml:space="preserve">Fixed Effects</w:t>
+            </w:r>
+          </w:p>
+        </w:tc>
+      </w:tr>
+      <w:tr>
+        <w:tc>
+          <w:tcPr/>
+          <w:p>
+            <w:pPr>
+              <w:pStyle w:val="Compact"/>
+              <w:jc w:val="left"/>
+            </w:pPr>
+            <w:r>
+              <w:t xml:space="preserve">Intercept</w:t>
+            </w:r>
+          </w:p>
+        </w:tc>
+        <w:tc>
+          <w:tcPr/>
+          <w:p>
+            <w:pPr>
+              <w:pStyle w:val="Compact"/>
+              <w:jc w:val="center"/>
+            </w:pPr>
+            <w:r>
+              <w:t xml:space="preserve">2.46</w:t>
+            </w:r>
+          </w:p>
+        </w:tc>
+        <w:tc>
+          <w:tcPr/>
+          <w:p>
+            <w:pPr>
+              <w:pStyle w:val="Compact"/>
+              <w:jc w:val="center"/>
+            </w:pPr>
+            <w:r>
+              <w:t xml:space="preserve">0.97</w:t>
+            </w:r>
+          </w:p>
+        </w:tc>
+        <w:tc>
+          <w:tcPr/>
+          <w:p>
+            <w:pPr>
+              <w:pStyle w:val="Compact"/>
+              <w:jc w:val="center"/>
+            </w:pPr>
+            <w:r>
+              <w:t xml:space="preserve">3.93</w:t>
+            </w:r>
+          </w:p>
+        </w:tc>
+      </w:tr>
+      <w:tr>
+        <w:tc>
+          <w:tcPr/>
+          <w:p>
+            <w:pPr>
+              <w:pStyle w:val="Compact"/>
+              <w:jc w:val="left"/>
+            </w:pPr>
+            <w:r>
+              <w:t xml:space="preserve">$Classification_{5}$</w:t>
+            </w:r>
+          </w:p>
+        </w:tc>
+        <w:tc>
+          <w:tcPr/>
+          <w:p>
+            <w:pPr>
+              <w:pStyle w:val="Compact"/>
+              <w:jc w:val="center"/>
+            </w:pPr>
+            <w:r>
+              <w:t xml:space="preserve">-0.19</w:t>
+            </w:r>
+          </w:p>
+        </w:tc>
+        <w:tc>
+          <w:tcPr/>
+          <w:p>
+            <w:pPr>
+              <w:pStyle w:val="Compact"/>
+              <w:jc w:val="center"/>
+            </w:pPr>
+            <w:r>
+              <w:t xml:space="preserve">-2.45</w:t>
+            </w:r>
+          </w:p>
+        </w:tc>
+        <w:tc>
+          <w:tcPr/>
+          <w:p>
+            <w:pPr>
+              <w:pStyle w:val="Compact"/>
+              <w:jc w:val="center"/>
+            </w:pPr>
+            <w:r>
+              <w:t xml:space="preserve">2.07</w:t>
+            </w:r>
+          </w:p>
+        </w:tc>
+      </w:tr>
+      <w:tr>
+        <w:tc>
+          <w:tcPr/>
+          <w:p>
+            <w:pPr>
+              <w:pStyle w:val="Compact"/>
+              <w:jc w:val="left"/>
+            </w:pPr>
+            <w:r>
+              <w:t xml:space="preserve">Time</w:t>
+            </w:r>
+          </w:p>
+        </w:tc>
+        <w:tc>
+          <w:tcPr/>
+          <w:p>
+            <w:pPr>
+              <w:pStyle w:val="Compact"/>
+              <w:jc w:val="center"/>
+            </w:pPr>
+            <w:r>
+              <w:t xml:space="preserve">4.49</w:t>
+            </w:r>
+          </w:p>
+        </w:tc>
+        <w:tc>
+          <w:tcPr/>
+          <w:p>
+            <w:pPr>
+              <w:pStyle w:val="Compact"/>
+              <w:jc w:val="center"/>
+            </w:pPr>
+            <w:r>
+              <w:t xml:space="preserve">2.52</w:t>
+            </w:r>
+          </w:p>
+        </w:tc>
+        <w:tc>
+          <w:tcPr/>
+          <w:p>
+            <w:pPr>
+              <w:pStyle w:val="Compact"/>
+              <w:jc w:val="center"/>
+            </w:pPr>
+            <w:r>
+              <w:t xml:space="preserve">6.48</w:t>
+            </w:r>
+          </w:p>
+        </w:tc>
+      </w:tr>
+      <w:tr>
+        <w:tc>
+          <w:tcPr/>
+          <w:p>
+            <w:pPr>
+              <w:pStyle w:val="Compact"/>
+              <w:jc w:val="left"/>
+            </w:pPr>
+            <w:r>
+              <w:t xml:space="preserve">$classication_{5}$:Time</w:t>
+            </w:r>
+          </w:p>
+        </w:tc>
+        <w:tc>
+          <w:tcPr/>
+          <w:p>
+            <w:pPr>
+              <w:pStyle w:val="Compact"/>
+              <w:jc w:val="center"/>
+            </w:pPr>
+            <w:r>
+              <w:t xml:space="preserve">2.05</w:t>
+            </w:r>
+          </w:p>
+        </w:tc>
+        <w:tc>
+          <w:tcPr/>
+          <w:p>
+            <w:pPr>
+              <w:pStyle w:val="Compact"/>
+              <w:jc w:val="center"/>
+            </w:pPr>
+            <w:r>
+              <w:t xml:space="preserve">-0.93</w:t>
+            </w:r>
+          </w:p>
+        </w:tc>
+        <w:tc>
+          <w:tcPr/>
+          <w:p>
+            <w:pPr>
+              <w:pStyle w:val="Compact"/>
+              <w:jc w:val="center"/>
+            </w:pPr>
+            <w:r>
+              <w:t xml:space="preserve">5.01</w:t>
+            </w:r>
+          </w:p>
+        </w:tc>
+      </w:tr>
+      <w:tr>
+        <w:tc>
+          <w:tcPr>
+            <w:gridSpan w:val="4"/>
+          </w:tcPr>
+          <w:p>
+            <w:pPr>
+              <w:pStyle w:val="Compact"/>
+              <w:jc w:val="left"/>
+            </w:pPr>
+            <w:r>
+              <w:rPr>
+                <w:iCs/>
+                <w:i/>
+              </w:rPr>
+              <w:t xml:space="preserve">Random Effects</w:t>
+            </w:r>
+          </w:p>
+        </w:tc>
+      </w:tr>
+      <w:tr>
+        <w:tc>
+          <w:tcPr/>
+          <w:p>
+            <w:pPr>
+              <w:pStyle w:val="Compact"/>
+              <w:jc w:val="left"/>
+            </w:pPr>
+            <w:r>
+              <w:t xml:space="preserve">$\sigma_{Intercept}$</w:t>
+            </w:r>
+          </w:p>
+        </w:tc>
+        <w:tc>
+          <w:tcPr/>
+          <w:p>
+            <w:pPr>
+              <w:pStyle w:val="Compact"/>
+              <w:jc w:val="center"/>
+            </w:pPr>
+            <w:r>
+              <w:t xml:space="preserve">0.70</w:t>
+            </w:r>
+          </w:p>
+        </w:tc>
+        <w:tc>
+          <w:tcPr/>
+          <w:p>
+            <w:pPr>
+              <w:pStyle w:val="Compact"/>
+              <w:jc w:val="center"/>
+            </w:pPr>
+            <w:r>
+              <w:t xml:space="preserve">0.03</w:t>
+            </w:r>
+          </w:p>
+        </w:tc>
+        <w:tc>
+          <w:tcPr/>
+          <w:p>
+            <w:pPr>
+              <w:pStyle w:val="Compact"/>
+              <w:jc w:val="center"/>
+            </w:pPr>
+            <w:r>
+              <w:t xml:space="preserve">1.81</w:t>
+            </w:r>
+          </w:p>
+        </w:tc>
+      </w:tr>
+      <w:tr>
+        <w:tc>
+          <w:tcPr/>
+          <w:p>
+            <w:pPr>
+              <w:pStyle w:val="Compact"/>
+              <w:jc w:val="left"/>
+            </w:pPr>
+            <w:r>
+              <w:t xml:space="preserve">$\sigma_{Residual}$</w:t>
+            </w:r>
+          </w:p>
+        </w:tc>
+        <w:tc>
+          <w:tcPr/>
+          <w:p>
+            <w:pPr>
+              <w:pStyle w:val="Compact"/>
+              <w:jc w:val="center"/>
+            </w:pPr>
+            <w:r>
+              <w:t xml:space="preserve">2.09</w:t>
+            </w:r>
+          </w:p>
+        </w:tc>
+        <w:tc>
+          <w:tcPr/>
+          <w:p>
+            <w:pPr>
+              <w:pStyle w:val="Compact"/>
+              <w:jc w:val="center"/>
+            </w:pPr>
+            <w:r>
+              <w:t xml:space="preserve">1.57</w:t>
+            </w:r>
+          </w:p>
+        </w:tc>
+        <w:tc>
+          <w:tcPr/>
+          <w:p>
+            <w:pPr>
+              <w:pStyle w:val="Compact"/>
+              <w:jc w:val="center"/>
+            </w:pPr>
+            <w:r>
+              <w:t xml:space="preserve">2.81</w:t>
+            </w:r>
+          </w:p>
+        </w:tc>
+      </w:tr>
+      <w:tr>
+        <w:tc>
+          <w:tcPr/>
+          <w:p>
+            <w:pPr>
+              <w:pStyle w:val="Compact"/>
+              <w:jc w:val="left"/>
+            </w:pPr>
+            <w:r>
+              <w:t xml:space="preserve">Note:</w:t>
+            </w:r>
+            <w:r>
+              <w:t xml:space="preserve"> </w:t>
+            </w:r>
+          </w:p>
+        </w:tc>
+        <w:tc>
+          <w:tcPr/>
+          <w:p>
+            <w:pPr>
+              <w:pStyle w:val="Compact"/>
+            </w:pPr>
+          </w:p>
+        </w:tc>
+        <w:tc>
+          <w:tcPr/>
+          <w:p>
+            <w:pPr>
+              <w:pStyle w:val="Compact"/>
+            </w:pPr>
+          </w:p>
+        </w:tc>
+        <w:tc>
+          <w:tcPr/>
+          <w:p>
+            <w:pPr>
+              <w:pStyle w:val="Compact"/>
+            </w:pPr>
+          </w:p>
+        </w:tc>
+      </w:tr>
+      <w:tr>
+        <w:tc>
+          <w:tcPr/>
+          <w:p>
+            <w:pPr>
+              <w:pStyle w:val="Compact"/>
+              <w:jc w:val="left"/>
+            </w:pPr>
+            <w:r>
+              <w:t xml:space="preserve"> </w:t>
+            </w:r>
+            <w:r>
+              <w:t xml:space="preserve">CI = credible interval</w:t>
+            </w:r>
+          </w:p>
+        </w:tc>
+        <w:tc>
+          <w:tcPr/>
+          <w:p>
+            <w:pPr>
+              <w:pStyle w:val="Compact"/>
+            </w:pPr>
+          </w:p>
+        </w:tc>
+        <w:tc>
+          <w:tcPr/>
+          <w:p>
+            <w:pPr>
+              <w:pStyle w:val="Compact"/>
+            </w:pPr>
+          </w:p>
+        </w:tc>
+        <w:tc>
+          <w:tcPr/>
+          <w:p>
+            <w:pPr>
+              <w:pStyle w:val="Compact"/>
+            </w:pPr>
+          </w:p>
+        </w:tc>
+      </w:tr>
+    </w:tbl>
+    <w:bookmarkEnd w:id="44"/>
+    <w:p>
+      <w:pPr>
+        <w:pStyle w:val="BodyText"/>
+      </w:pPr>
+      <w:r>
+        <w:t xml:space="preserve"> </w:t>
+      </w:r>
+    </w:p>
+    <w:tbl>
+      <w:tblPr>
+        <w:tblStyle w:val="Table"/>
+        <w:tblW w:type="pct" w:w="5000"/>
+        <w:tblLook w:firstRow="0" w:lastRow="0" w:firstColumn="0" w:lastColumn="0" w:noHBand="0" w:noVBand="0" w:val="0000"/>
+        <w:jc w:val="start"/>
+      </w:tblPr>
+      <w:tblGrid>
+        <w:gridCol w:w="7920"/>
+      </w:tblGrid>
+      <w:tr>
+        <w:tc>
+          <w:tcPr/>
+          <w:bookmarkStart w:id="48" w:name="fig-lactate-model-plot"/>
+          <w:p>
+            <w:pPr>
+              <w:jc w:val="center"/>
+            </w:pPr>
+            <w:r>
+              <w:drawing>
+                <wp:inline>
+                  <wp:extent cx="5334000" cy="2667000"/>
+                  <wp:effectExtent b="0" l="0" r="0" t="0"/>
+                  <wp:docPr descr="" title="" id="46" name="Picture"/>
+                  <a:graphic>
+                    <a:graphicData uri="http://schemas.openxmlformats.org/drawingml/2006/picture">
+                      <pic:pic>
+                        <pic:nvPicPr>
+                          <pic:cNvPr descr="report_files/figure-docx/fig-lactate-model-plot-1.png" id="47" name="Picture"/>
+                          <pic:cNvPicPr>
+                            <a:picLocks noChangeArrowheads="1" noChangeAspect="1"/>
+                          </pic:cNvPicPr>
+                        </pic:nvPicPr>
+                        <pic:blipFill>
+                          <a:blip r:embed="rId45"/>
+                          <a:stretch>
+                            <a:fillRect/>
+                          </a:stretch>
+                        </pic:blipFill>
+                        <pic:spPr bwMode="auto">
+                          <a:xfrm>
+                            <a:off x="0" y="0"/>
+                            <a:ext cx="5334000" cy="2667000"/>
+                          </a:xfrm>
+                          <a:prstGeom prst="rect">
+                            <a:avLst/>
+                          </a:prstGeom>
+                          <a:noFill/>
+                          <a:ln w="9525">
+                            <a:noFill/>
+                            <a:headEnd/>
+                            <a:tailEnd/>
+                          </a:ln>
+                        </pic:spPr>
+                      </pic:pic>
+                    </a:graphicData>
+                  </a:graphic>
+                </wp:inline>
+              </w:drawing>
+            </w:r>
+          </w:p>
+          <w:p>
+            <w:pPr>
+              <w:jc w:val="center"/>
+            </w:pPr>
+            <w:pPr>
+              <w:jc w:val="start"/>
+              <w:spacing w:before="200"/>
+              <w:pStyle w:val="ImageCaption"/>
+            </w:pPr>
+            <w:r>
+              <w:t xml:space="preserve">Figure 4: Individual data with linear smooths by participant (top row) and global grand means with distribution and 95% credible interval estimates from the expectation of the posterior predictive distribution (bottom row) for repeated sprint times by both disability, panels (A) and (B), and classification, panels (C) and (D).</w:t>
+            </w:r>
+          </w:p>
+          <w:bookmarkEnd w:id="48"/>
+        </w:tc>
+      </w:tr>
+    </w:tbl>
+    <w:bookmarkEnd w:id="49"/>
+    <w:bookmarkEnd w:id="50"/>
+    <w:bookmarkEnd w:id="51"/>
+    <w:bookmarkStart w:id="71" w:name="references"/>
     <w:p>
       <w:pPr>
         <w:pStyle w:val="Heading1"/>
       </w:pPr>
       <w:r>
-        <w:t xml:space="preserve">3. References</w:t>
+        <w:t xml:space="preserve">2. References</w:t>
       </w:r>
     </w:p>
-    <w:bookmarkStart w:id="62" w:name="refs"/>
-    <w:bookmarkStart w:id="45" w:name="ref-amrhein_scientists_2019"/>
+    <w:bookmarkStart w:id="70" w:name="refs"/>
+    <w:bookmarkStart w:id="53" w:name="ref-amrhein_scientists_2019"/>
     <w:p>
       <w:pPr>
         <w:pStyle w:val="Bibliography"/>
@@ -12415,7 +14074,7 @@
       <w:r>
         <w:t xml:space="preserve"> </w:t>
       </w:r>
-      <w:hyperlink r:id="rId44">
+      <w:hyperlink r:id="rId52">
         <w:r>
           <w:rPr>
             <w:rStyle w:val="Hyperlink"/>
@@ -12424,8 +14083,8 @@
         </w:r>
       </w:hyperlink>
     </w:p>
-    <w:bookmarkEnd w:id="45"/>
-    <w:bookmarkStart w:id="47" w:name="ref-amrhein_inferential_2019"/>
+    <w:bookmarkEnd w:id="53"/>
+    <w:bookmarkStart w:id="55" w:name="ref-amrhein_inferential_2019"/>
     <w:p>
       <w:pPr>
         <w:pStyle w:val="Bibliography"/>
@@ -12555,7 +14214,7 @@
       <w:r>
         <w:t xml:space="preserve"> </w:t>
       </w:r>
-      <w:hyperlink r:id="rId46">
+      <w:hyperlink r:id="rId54">
         <w:r>
           <w:rPr>
             <w:rStyle w:val="Hyperlink"/>
@@ -12564,8 +14223,8 @@
         </w:r>
       </w:hyperlink>
     </w:p>
-    <w:bookmarkEnd w:id="47"/>
-    <w:bookmarkStart w:id="49" w:name="ref-burkner_brms_2017"/>
+    <w:bookmarkEnd w:id="55"/>
+    <w:bookmarkStart w:id="57" w:name="ref-burkner_brms_2017"/>
     <w:p>
       <w:pPr>
         <w:pStyle w:val="Bibliography"/>
@@ -12659,7 +14318,7 @@
       <w:r>
         <w:t xml:space="preserve"> </w:t>
       </w:r>
-      <w:hyperlink r:id="rId48">
+      <w:hyperlink r:id="rId56">
         <w:r>
           <w:rPr>
             <w:rStyle w:val="Hyperlink"/>
@@ -12668,8 +14327,8 @@
         </w:r>
       </w:hyperlink>
     </w:p>
-    <w:bookmarkEnd w:id="49"/>
-    <w:bookmarkStart w:id="51" w:name="ref-cumming_new_2014"/>
+    <w:bookmarkEnd w:id="57"/>
+    <w:bookmarkStart w:id="59" w:name="ref-cumming_new_2014"/>
     <w:p>
       <w:pPr>
         <w:pStyle w:val="Bibliography"/>
@@ -12742,7 +14401,7 @@
       <w:r>
         <w:t xml:space="preserve"> </w:t>
       </w:r>
-      <w:hyperlink r:id="rId50">
+      <w:hyperlink r:id="rId58">
         <w:r>
           <w:rPr>
             <w:rStyle w:val="Hyperlink"/>
@@ -12751,8 +14410,8 @@
         </w:r>
       </w:hyperlink>
     </w:p>
-    <w:bookmarkEnd w:id="51"/>
-    <w:bookmarkStart w:id="53" w:name="ref-kay_tidybayes_2022"/>
+    <w:bookmarkEnd w:id="59"/>
+    <w:bookmarkStart w:id="61" w:name="ref-kay_tidybayes_2022"/>
     <w:p>
       <w:pPr>
         <w:pStyle w:val="Bibliography"/>
@@ -12860,7 +14519,7 @@
       <w:r>
         <w:t xml:space="preserve"> </w:t>
       </w:r>
-      <w:hyperlink r:id="rId52">
+      <w:hyperlink r:id="rId60">
         <w:r>
           <w:rPr>
             <w:rStyle w:val="Hyperlink"/>
@@ -12869,8 +14528,8 @@
         </w:r>
       </w:hyperlink>
     </w:p>
-    <w:bookmarkEnd w:id="53"/>
-    <w:bookmarkStart w:id="55" w:name="ref-kruschke_bayesian_2018"/>
+    <w:bookmarkEnd w:id="61"/>
+    <w:bookmarkStart w:id="63" w:name="ref-kruschke_bayesian_2018"/>
     <w:p>
       <w:pPr>
         <w:pStyle w:val="Bibliography"/>
@@ -12952,7 +14611,7 @@
       <w:r>
         <w:t xml:space="preserve"> </w:t>
       </w:r>
-      <w:hyperlink r:id="rId54">
+      <w:hyperlink r:id="rId62">
         <w:r>
           <w:rPr>
             <w:rStyle w:val="Hyperlink"/>
@@ -12961,8 +14620,8 @@
         </w:r>
       </w:hyperlink>
     </w:p>
-    <w:bookmarkEnd w:id="55"/>
-    <w:bookmarkStart w:id="57" w:name="ref-mcshane_abandon_2019"/>
+    <w:bookmarkEnd w:id="63"/>
+    <w:bookmarkStart w:id="65" w:name="ref-mcshane_abandon_2019"/>
     <w:p>
       <w:pPr>
         <w:pStyle w:val="Bibliography"/>
@@ -13014,7 +14673,7 @@
       <w:r>
         <w:t xml:space="preserve"> </w:t>
       </w:r>
-      <w:hyperlink r:id="rId56">
+      <w:hyperlink r:id="rId64">
         <w:r>
           <w:rPr>
             <w:rStyle w:val="Hyperlink"/>
@@ -13023,8 +14682,8 @@
         </w:r>
       </w:hyperlink>
     </w:p>
-    <w:bookmarkEnd w:id="57"/>
-    <w:bookmarkStart w:id="59" w:name="ref-pedersen_patchwork_2022"/>
+    <w:bookmarkEnd w:id="65"/>
+    <w:bookmarkStart w:id="67" w:name="ref-pedersen_patchwork_2022"/>
     <w:p>
       <w:pPr>
         <w:pStyle w:val="Bibliography"/>
@@ -13104,7 +14763,7 @@
       <w:r>
         <w:t xml:space="preserve"> </w:t>
       </w:r>
-      <w:hyperlink r:id="rId58">
+      <w:hyperlink r:id="rId66">
         <w:r>
           <w:rPr>
             <w:rStyle w:val="Hyperlink"/>
@@ -13113,8 +14772,8 @@
         </w:r>
       </w:hyperlink>
     </w:p>
-    <w:bookmarkEnd w:id="59"/>
-    <w:bookmarkStart w:id="61" w:name="ref-wickham_ggplot2_2022"/>
+    <w:bookmarkEnd w:id="67"/>
+    <w:bookmarkStart w:id="69" w:name="ref-wickham_ggplot2_2022"/>
     <w:p>
       <w:pPr>
         <w:pStyle w:val="Bibliography"/>
@@ -13264,7 +14923,7 @@
       <w:r>
         <w:t xml:space="preserve"> </w:t>
       </w:r>
-      <w:hyperlink r:id="rId60">
+      <w:hyperlink r:id="rId68">
         <w:r>
           <w:rPr>
             <w:rStyle w:val="Hyperlink"/>
@@ -13273,9 +14932,9 @@
         </w:r>
       </w:hyperlink>
     </w:p>
-    <w:bookmarkEnd w:id="61"/>
-    <w:bookmarkEnd w:id="62"/>
-    <w:bookmarkEnd w:id="63"/>
+    <w:bookmarkEnd w:id="69"/>
+    <w:bookmarkEnd w:id="70"/>
+    <w:bookmarkEnd w:id="71"/>
     <w:sectPr/>
   </w:body>
 </w:document>

</xml_diff>